<commit_message>
Added missing link to doc
</commit_message>
<xml_diff>
--- a/cw3_doc.docx
+++ b/cw3_doc.docx
@@ -294,226 +294,242 @@
         <w:rPr>
           <w:lang w:val="en-US"/>
         </w:rPr>
-        <w:t>Temperature Conversions. This web service provides conversion for temperatures between the units Celsius and Fahrenheit. Relevant for this task is the conversion from Fahrenheit to Celsius.</w:t>
-      </w:r>
-    </w:p>
-    <w:p>
-      <w:pPr>
-        <w:rPr>
-          <w:lang w:val="en-US"/>
-        </w:rPr>
-      </w:pPr>
-    </w:p>
-    <w:p>
-      <w:pPr>
-        <w:rPr>
-          <w:lang w:val="en-US"/>
-        </w:rPr>
-      </w:pPr>
-    </w:p>
-    <w:p>
-      <w:pPr>
-        <w:rPr>
-          <w:b/>
-          <w:lang w:val="en-US"/>
-        </w:rPr>
-      </w:pPr>
-      <w:r>
-        <w:rPr>
-          <w:b/>
-          <w:lang w:val="en-US"/>
-        </w:rPr>
-        <w:t xml:space="preserve">Question </w:t>
-      </w:r>
-      <w:r>
-        <w:rPr>
-          <w:b/>
-          <w:lang w:val="en-US"/>
-        </w:rPr>
-        <w:t>1</w:t>
-      </w:r>
-      <w:r>
-        <w:rPr>
-          <w:b/>
-          <w:lang w:val="en-US"/>
-        </w:rPr>
-        <w:t>:</w:t>
-      </w:r>
-    </w:p>
-    <w:p>
-      <w:pPr>
-        <w:rPr>
-          <w:lang w:val="en-US"/>
-        </w:rPr>
-      </w:pPr>
-    </w:p>
-    <w:p>
-      <w:pPr>
-        <w:rPr>
-          <w:lang w:val="en-US"/>
-        </w:rPr>
-      </w:pPr>
-      <w:r>
-        <w:rPr>
-          <w:lang w:val="en-US"/>
-        </w:rPr>
-        <w:t xml:space="preserve">This new paradigm of communication between two entities represents a more straightforward approach </w:t>
-      </w:r>
-      <w:r>
-        <w:rPr>
-          <w:lang w:val="en-US"/>
-        </w:rPr>
-        <w:t>when compared to Java RMI. The way information is produced or implemented is not relevant anymore, but the way these pieces information are made available through common standards such as XML. In a nutshell, it requires much less work to build a distributed system with JAX-RPC and JAX-WS than with Java RMI.</w:t>
-      </w:r>
-    </w:p>
-    <w:p>
-      <w:pPr>
-        <w:rPr>
-          <w:lang w:val="en-US"/>
-        </w:rPr>
-      </w:pPr>
-    </w:p>
-    <w:p>
-      <w:pPr>
-        <w:rPr>
-          <w:lang w:val="en-US"/>
-        </w:rPr>
-      </w:pPr>
-    </w:p>
-    <w:p>
-      <w:pPr>
-        <w:rPr>
-          <w:b/>
-          <w:lang w:val="en-US"/>
-        </w:rPr>
-      </w:pPr>
-      <w:r>
-        <w:rPr>
-          <w:b/>
-          <w:lang w:val="en-US"/>
-        </w:rPr>
-        <w:t>Question 2</w:t>
-      </w:r>
-      <w:r>
-        <w:rPr>
-          <w:b/>
-          <w:lang w:val="en-US"/>
-        </w:rPr>
-        <w:t>:</w:t>
-      </w:r>
-    </w:p>
-    <w:p>
-      <w:pPr>
-        <w:rPr>
-          <w:lang w:val="en-US"/>
-        </w:rPr>
-      </w:pPr>
-    </w:p>
-    <w:p>
-      <w:pPr>
-        <w:rPr>
-          <w:lang w:val="en-US"/>
-        </w:rPr>
-      </w:pPr>
-      <w:r>
-        <w:rPr>
-          <w:lang w:val="en-US"/>
-        </w:rPr>
-        <w:t>As discussed in question 1, the platforms, programming languages or operating systems behind the web services used were not important for the implementation on this coursework. When compared to conventional distributed object technology, it would certainly be needed a reasonable amount of knowledge on the platforms behind the objects going through the systems.</w:t>
-      </w:r>
-    </w:p>
-    <w:p>
-      <w:pPr>
-        <w:rPr>
-          <w:lang w:val="en-US"/>
-        </w:rPr>
-      </w:pPr>
-    </w:p>
-    <w:p>
-      <w:pPr>
-        <w:rPr>
-          <w:lang w:val="en-US"/>
-        </w:rPr>
-      </w:pPr>
-    </w:p>
-    <w:p>
-      <w:pPr>
-        <w:rPr>
-          <w:lang w:val="en-US"/>
-        </w:rPr>
-      </w:pPr>
-    </w:p>
-    <w:p>
-      <w:pPr>
-        <w:rPr>
-          <w:lang w:val="en-US"/>
-        </w:rPr>
-      </w:pPr>
-    </w:p>
-    <w:p>
-      <w:pPr>
-        <w:rPr>
-          <w:b/>
-          <w:lang w:val="en-US"/>
-        </w:rPr>
-      </w:pPr>
-      <w:r>
-        <w:rPr>
-          <w:b/>
-          <w:lang w:val="en-US"/>
-        </w:rPr>
-        <w:lastRenderedPageBreak/>
-        <w:t>Question 3</w:t>
-      </w:r>
-      <w:r>
-        <w:rPr>
-          <w:b/>
-          <w:lang w:val="en-US"/>
-        </w:rPr>
-        <w:t>:</w:t>
-      </w:r>
-    </w:p>
-    <w:p>
-      <w:pPr>
-        <w:rPr>
-          <w:lang w:val="en-US"/>
-        </w:rPr>
-      </w:pPr>
-    </w:p>
-    <w:p>
-      <w:pPr>
-        <w:rPr>
-          <w:lang w:val="en-US"/>
-        </w:rPr>
-      </w:pPr>
-      <w:r>
-        <w:rPr>
-          <w:lang w:val="en-US"/>
-        </w:rPr>
-        <w:t>It is reasonable to say that the factors that affect the performance of my application are all related to the network or the servers itself, from factors such as network availability, connection speed, geo location to physical power state of the servers.</w:t>
-      </w:r>
-    </w:p>
-    <w:p>
-      <w:pPr>
-        <w:rPr>
-          <w:lang w:val="en-US"/>
-        </w:rPr>
-      </w:pPr>
-    </w:p>
-    <w:p>
-      <w:pPr>
-        <w:rPr>
-          <w:lang w:val="en-US"/>
-        </w:rPr>
-      </w:pPr>
-      <w:r>
-        <w:rPr>
-          <w:lang w:val="en-US"/>
-        </w:rPr>
-        <w:t>Provided the freedoms to restructure the servers layout, it would make sense to bring all the service providers and consumers into the same network. No breaks are good hardware additions in order to guarantee server availability. Further improvements could be replication and load balancing.</w:t>
-      </w:r>
+        <w:t>Temperature Conversions. This web service provides conversion for temperatures between the units Celsius and Fahrenheit. Relevant for this task is the conver</w:t>
+      </w:r>
+      <w:r>
+        <w:rPr>
+          <w:lang w:val="en-US"/>
+        </w:rPr>
+        <w:t xml:space="preserve">sion from Fahrenheit to Celsius. </w:t>
+      </w:r>
+      <w:hyperlink r:id="rId7" w:history="1">
+        <w:r>
+          <w:rPr>
+            <w:rStyle w:val="Hyperlink"/>
+            <w:lang w:val="en-US"/>
+          </w:rPr>
+          <w:t>http://www.xmethods.net/ve2/ViewListing.po?key=uuid:7EB41E38-599C-30A8-9A69-03C8E4640281</w:t>
+        </w:r>
+      </w:hyperlink>
+    </w:p>
+    <w:p>
+      <w:pPr>
+        <w:pStyle w:val="ListParagraph"/>
+        <w:ind w:left="1440"/>
+        <w:rPr>
+          <w:lang w:val="en-US"/>
+        </w:rPr>
+      </w:pPr>
+    </w:p>
+    <w:p>
+      <w:pPr>
+        <w:rPr>
+          <w:lang w:val="en-US"/>
+        </w:rPr>
+      </w:pPr>
       <w:bookmarkStart w:id="0" w:name="_GoBack"/>
       <w:bookmarkEnd w:id="0"/>
+    </w:p>
+    <w:p>
+      <w:pPr>
+        <w:rPr>
+          <w:b/>
+          <w:lang w:val="en-US"/>
+        </w:rPr>
+      </w:pPr>
+      <w:r>
+        <w:rPr>
+          <w:b/>
+          <w:lang w:val="en-US"/>
+        </w:rPr>
+        <w:t xml:space="preserve">Question </w:t>
+      </w:r>
+      <w:r>
+        <w:rPr>
+          <w:b/>
+          <w:lang w:val="en-US"/>
+        </w:rPr>
+        <w:t>1</w:t>
+      </w:r>
+      <w:r>
+        <w:rPr>
+          <w:b/>
+          <w:lang w:val="en-US"/>
+        </w:rPr>
+        <w:t>:</w:t>
+      </w:r>
+    </w:p>
+    <w:p>
+      <w:pPr>
+        <w:rPr>
+          <w:lang w:val="en-US"/>
+        </w:rPr>
+      </w:pPr>
+    </w:p>
+    <w:p>
+      <w:pPr>
+        <w:rPr>
+          <w:lang w:val="en-US"/>
+        </w:rPr>
+      </w:pPr>
+      <w:r>
+        <w:rPr>
+          <w:lang w:val="en-US"/>
+        </w:rPr>
+        <w:t xml:space="preserve">This new paradigm of communication between two entities represents a more straightforward approach </w:t>
+      </w:r>
+      <w:r>
+        <w:rPr>
+          <w:lang w:val="en-US"/>
+        </w:rPr>
+        <w:t>when compared to Java RMI. The way information is produced or implemented is not relevant anymore, but the way these pieces information are made available through common standards such as XML. In a nutshell, it requires much less work to build a distributed system with JAX-RPC and JAX-WS than with Java RMI.</w:t>
+      </w:r>
+    </w:p>
+    <w:p>
+      <w:pPr>
+        <w:rPr>
+          <w:lang w:val="en-US"/>
+        </w:rPr>
+      </w:pPr>
+    </w:p>
+    <w:p>
+      <w:pPr>
+        <w:rPr>
+          <w:lang w:val="en-US"/>
+        </w:rPr>
+      </w:pPr>
+    </w:p>
+    <w:p>
+      <w:pPr>
+        <w:rPr>
+          <w:b/>
+          <w:lang w:val="en-US"/>
+        </w:rPr>
+      </w:pPr>
+      <w:r>
+        <w:rPr>
+          <w:b/>
+          <w:lang w:val="en-US"/>
+        </w:rPr>
+        <w:t>Question 2</w:t>
+      </w:r>
+      <w:r>
+        <w:rPr>
+          <w:b/>
+          <w:lang w:val="en-US"/>
+        </w:rPr>
+        <w:t>:</w:t>
+      </w:r>
+    </w:p>
+    <w:p>
+      <w:pPr>
+        <w:rPr>
+          <w:lang w:val="en-US"/>
+        </w:rPr>
+      </w:pPr>
+    </w:p>
+    <w:p>
+      <w:pPr>
+        <w:rPr>
+          <w:lang w:val="en-US"/>
+        </w:rPr>
+      </w:pPr>
+      <w:r>
+        <w:rPr>
+          <w:lang w:val="en-US"/>
+        </w:rPr>
+        <w:t>As discussed in question 1, the platforms, programming languages or operating systems behind the web services used were not important for the implementation on this coursework. When compared to conventional distributed object technology, it would certainly be needed a reasonable amount of knowledge on the platforms behind the objects going through the systems.</w:t>
+      </w:r>
+    </w:p>
+    <w:p>
+      <w:pPr>
+        <w:rPr>
+          <w:lang w:val="en-US"/>
+        </w:rPr>
+      </w:pPr>
+    </w:p>
+    <w:p>
+      <w:pPr>
+        <w:rPr>
+          <w:lang w:val="en-US"/>
+        </w:rPr>
+      </w:pPr>
+    </w:p>
+    <w:p>
+      <w:pPr>
+        <w:rPr>
+          <w:lang w:val="en-US"/>
+        </w:rPr>
+      </w:pPr>
+    </w:p>
+    <w:p>
+      <w:pPr>
+        <w:rPr>
+          <w:lang w:val="en-US"/>
+        </w:rPr>
+      </w:pPr>
+    </w:p>
+    <w:p>
+      <w:pPr>
+        <w:rPr>
+          <w:b/>
+          <w:lang w:val="en-US"/>
+        </w:rPr>
+      </w:pPr>
+      <w:r>
+        <w:rPr>
+          <w:b/>
+          <w:lang w:val="en-US"/>
+        </w:rPr>
+        <w:t>Question 3</w:t>
+      </w:r>
+      <w:r>
+        <w:rPr>
+          <w:b/>
+          <w:lang w:val="en-US"/>
+        </w:rPr>
+        <w:t>:</w:t>
+      </w:r>
+    </w:p>
+    <w:p>
+      <w:pPr>
+        <w:rPr>
+          <w:lang w:val="en-US"/>
+        </w:rPr>
+      </w:pPr>
+    </w:p>
+    <w:p>
+      <w:pPr>
+        <w:rPr>
+          <w:lang w:val="en-US"/>
+        </w:rPr>
+      </w:pPr>
+      <w:r>
+        <w:rPr>
+          <w:lang w:val="en-US"/>
+        </w:rPr>
+        <w:t>It is reasonable to say that the factors that affect the performance of my application are all related to the network or the servers itself, from factors such as network availability, connection speed, geo location to physical power state of the servers.</w:t>
+      </w:r>
+    </w:p>
+    <w:p>
+      <w:pPr>
+        <w:rPr>
+          <w:lang w:val="en-US"/>
+        </w:rPr>
+      </w:pPr>
+    </w:p>
+    <w:p>
+      <w:pPr>
+        <w:rPr>
+          <w:lang w:val="en-US"/>
+        </w:rPr>
+      </w:pPr>
+      <w:r>
+        <w:rPr>
+          <w:lang w:val="en-US"/>
+        </w:rPr>
+        <w:t>Provided the freedoms to restructure the servers layout, it would make sense to bring all the service providers and consumers into the same network. No breaks are good hardware additions in order to guarantee server availability. Further improvements could be replication and load balancing.</w:t>
+      </w:r>
     </w:p>
     <w:p>
       <w:pPr>

</xml_diff>